<commit_message>
Documents: end of creating templates for generation
</commit_message>
<xml_diff>
--- a/docs/templates/os.docx
+++ b/docs/templates/os.docx
@@ -13,8 +13,6 @@
           <w:sz w:val="20"/>
         </w:rPr>
       </w:pPr>
-      <w:bookmarkStart w:id="0" w:name="_GoBack"/>
-      <w:bookmarkEnd w:id="0"/>
       <w:r>
         <w:rPr>
           <w:rFonts w:ascii="Times New Roman" w:hAnsi="Times New Roman"/>
@@ -35,8 +33,18 @@
           <w:color w:val="0000FF"/>
           <w:sz w:val="20"/>
         </w:rPr>
-        <w:t>-ОC</w:t>
-      </w:r>
+        <w:t>-О</w:t>
+      </w:r>
+      <w:proofErr w:type="gramStart"/>
+      <w:r>
+        <w:rPr>
+          <w:rFonts w:ascii="Times New Roman" w:hAnsi="Times New Roman"/>
+          <w:color w:val="0000FF"/>
+          <w:sz w:val="20"/>
+        </w:rPr>
+        <w:t>C</w:t>
+      </w:r>
+      <w:proofErr w:type="gramEnd"/>
     </w:p>
     <w:p>
       <w:pPr>
@@ -140,6 +148,7 @@
           <w:szCs w:val="20"/>
         </w:rPr>
       </w:pPr>
+      <w:proofErr w:type="gramStart"/>
       <w:r>
         <w:rPr>
           <w:b/>
@@ -831,6 +840,7 @@
         </w:rPr>
         <w:t>дальнейшем</w:t>
       </w:r>
+      <w:proofErr w:type="gramEnd"/>
       <w:r>
         <w:rPr>
           <w:sz w:val="20"/>
@@ -1087,7 +1097,23 @@
           <w:sz w:val="20"/>
           <w:szCs w:val="20"/>
         </w:rPr>
-        <w:t xml:space="preserve">в Системе сертификации ГОСТ Р на соответствие требованиям </w:t>
+        <w:t xml:space="preserve">в Системе сертификации ГОСТ </w:t>
+      </w:r>
+      <w:proofErr w:type="gramStart"/>
+      <w:r>
+        <w:rPr>
+          <w:sz w:val="20"/>
+          <w:szCs w:val="20"/>
+        </w:rPr>
+        <w:t>Р</w:t>
+      </w:r>
+      <w:proofErr w:type="gramEnd"/>
+      <w:r>
+        <w:rPr>
+          <w:sz w:val="20"/>
+          <w:szCs w:val="20"/>
+        </w:rPr>
+        <w:t xml:space="preserve"> на соответствие требованиям </w:t>
       </w:r>
       <w:r>
         <w:rPr>
@@ -1288,13 +1314,23 @@
         </w:rPr>
         <w:t xml:space="preserve"> </w:t>
       </w:r>
-      <w:r>
-        <w:rPr>
-          <w:sz w:val="20"/>
-          <w:szCs w:val="20"/>
-        </w:rPr>
-        <w:t>Утверждение «Технического задания к договору» осуществляет ОС «Краснодарстрой</w:t>
-      </w:r>
+      <w:proofErr w:type="gramStart"/>
+      <w:r>
+        <w:rPr>
+          <w:sz w:val="20"/>
+          <w:szCs w:val="20"/>
+        </w:rPr>
+        <w:t>Утверждение «Технического задания к договору» осуществляет ОС «</w:t>
+      </w:r>
+      <w:proofErr w:type="spellStart"/>
+      <w:r>
+        <w:rPr>
+          <w:sz w:val="20"/>
+          <w:szCs w:val="20"/>
+        </w:rPr>
+        <w:t>Краснодарстрой</w:t>
+      </w:r>
+      <w:proofErr w:type="spellEnd"/>
       <w:r>
         <w:rPr>
           <w:sz w:val="20"/>
@@ -1368,7 +1404,15 @@
           <w:sz w:val="20"/>
           <w:szCs w:val="20"/>
         </w:rPr>
-        <w:t>. Краснодар, пр. Воронежский, 5) , а согласование -  Заказчик.</w:t>
+        <w:t>. Краснодар, пр.</w:t>
+      </w:r>
+      <w:proofErr w:type="gramEnd"/>
+      <w:r>
+        <w:rPr>
+          <w:sz w:val="20"/>
+          <w:szCs w:val="20"/>
+        </w:rPr>
+        <w:t xml:space="preserve"> Воронежский, 5) , а согласование -  Заказчик.</w:t>
       </w:r>
     </w:p>
     <w:p>
@@ -1576,7 +1620,23 @@
           <w:sz w:val="20"/>
           <w:szCs w:val="20"/>
         </w:rPr>
-        <w:t xml:space="preserve">Сертификацию продукции осуществляет ОС «Краснодарстройсертификация»   </w:t>
+        <w:t>Сертификацию продукции осуществляет ОС «</w:t>
+      </w:r>
+      <w:proofErr w:type="spellStart"/>
+      <w:r>
+        <w:rPr>
+          <w:sz w:val="20"/>
+          <w:szCs w:val="20"/>
+        </w:rPr>
+        <w:t>Краснодарстройсертификация</w:t>
+      </w:r>
+      <w:proofErr w:type="spellEnd"/>
+      <w:r>
+        <w:rPr>
+          <w:sz w:val="20"/>
+          <w:szCs w:val="20"/>
+        </w:rPr>
+        <w:t xml:space="preserve">»   </w:t>
       </w:r>
       <w:r>
         <w:rPr>
@@ -1617,7 +1677,23 @@
           <w:sz w:val="20"/>
           <w:szCs w:val="20"/>
         </w:rPr>
-        <w:t xml:space="preserve">1.6. По окончании работ по сертификации и при положительном решении ОС «Краснодарстройсертификация», подписания договорного соглашения на инспекционный контроль между Исполнителем и Заказчиком, Исполнитель предоставляет Заказчику – </w:t>
+        <w:t>1.6. По окончании работ по сертификации и при положительном решении ОС «</w:t>
+      </w:r>
+      <w:proofErr w:type="spellStart"/>
+      <w:r>
+        <w:rPr>
+          <w:sz w:val="20"/>
+          <w:szCs w:val="20"/>
+        </w:rPr>
+        <w:t>Краснодарстройсертификация</w:t>
+      </w:r>
+      <w:proofErr w:type="spellEnd"/>
+      <w:r>
+        <w:rPr>
+          <w:sz w:val="20"/>
+          <w:szCs w:val="20"/>
+        </w:rPr>
+        <w:t xml:space="preserve">», подписания договорного соглашения на инспекционный контроль между Исполнителем и Заказчиком, Исполнитель предоставляет Заказчику – </w:t>
       </w:r>
       <w:r>
         <w:rPr>
@@ -2650,7 +2726,27 @@
           <w:sz w:val="20"/>
           <w:szCs w:val="20"/>
         </w:rPr>
-        <w:t>случае стороны обязаны в 10-ти дневный срок рассмотреть вопрос о целесообразности</w:t>
+        <w:t xml:space="preserve">случае стороны обязаны в 10-ти </w:t>
+      </w:r>
+      <w:proofErr w:type="spellStart"/>
+      <w:r>
+        <w:rPr>
+          <w:color w:val="000000"/>
+          <w:spacing w:val="7"/>
+          <w:sz w:val="20"/>
+          <w:szCs w:val="20"/>
+        </w:rPr>
+        <w:t>дневный</w:t>
+      </w:r>
+      <w:proofErr w:type="spellEnd"/>
+      <w:r>
+        <w:rPr>
+          <w:color w:val="000000"/>
+          <w:spacing w:val="7"/>
+          <w:sz w:val="20"/>
+          <w:szCs w:val="20"/>
+        </w:rPr>
+        <w:t xml:space="preserve"> срок рассмотреть вопрос о целесообразности</w:t>
       </w:r>
       <w:r>
         <w:rPr>
@@ -2820,8 +2916,9 @@
           <w:sz w:val="20"/>
           <w:szCs w:val="20"/>
         </w:rPr>
-        <w:t>В случае, если Заказчик в 10-ти дневный срок не направит в адрес Исполнителя</w:t>
-      </w:r>
+        <w:t xml:space="preserve">В случае, если Заказчик в 10-ти </w:t>
+      </w:r>
+      <w:proofErr w:type="spellStart"/>
       <w:r>
         <w:rPr>
           <w:color w:val="000000"/>
@@ -2829,6 +2926,25 @@
           <w:sz w:val="20"/>
           <w:szCs w:val="20"/>
         </w:rPr>
+        <w:t>дневный</w:t>
+      </w:r>
+      <w:proofErr w:type="spellEnd"/>
+      <w:r>
+        <w:rPr>
+          <w:color w:val="000000"/>
+          <w:spacing w:val="2"/>
+          <w:sz w:val="20"/>
+          <w:szCs w:val="20"/>
+        </w:rPr>
+        <w:t xml:space="preserve"> срок не направит в адрес Исполнителя</w:t>
+      </w:r>
+      <w:r>
+        <w:rPr>
+          <w:color w:val="000000"/>
+          <w:spacing w:val="2"/>
+          <w:sz w:val="20"/>
+          <w:szCs w:val="20"/>
+        </w:rPr>
         <w:br/>
       </w:r>
       <w:r>
@@ -3045,7 +3161,23 @@
           <w:sz w:val="20"/>
           <w:szCs w:val="20"/>
         </w:rPr>
-        <w:t xml:space="preserve">- передать Заказчику  оговоренные документы по пп. 1.6 или 1.7. </w:t>
+        <w:t xml:space="preserve">- передать Заказчику  оговоренные документы по </w:t>
+      </w:r>
+      <w:proofErr w:type="spellStart"/>
+      <w:r>
+        <w:rPr>
+          <w:sz w:val="20"/>
+          <w:szCs w:val="20"/>
+        </w:rPr>
+        <w:t>пп</w:t>
+      </w:r>
+      <w:proofErr w:type="spellEnd"/>
+      <w:r>
+        <w:rPr>
+          <w:sz w:val="20"/>
+          <w:szCs w:val="20"/>
+        </w:rPr>
+        <w:t xml:space="preserve">. 1.6 или 1.7. </w:t>
       </w:r>
     </w:p>
     <w:p>
@@ -3410,7 +3542,23 @@
           <w:sz w:val="20"/>
           <w:szCs w:val="20"/>
         </w:rPr>
-        <w:t>8.2. В соответствии с Т. З. проверка производства осуществляется комиссией ОС «Краснодарстройсертификация».</w:t>
+        <w:t>8.2. В соответствии с Т. З. проверка производства осуществляется комиссией ОС «</w:t>
+      </w:r>
+      <w:proofErr w:type="spellStart"/>
+      <w:r>
+        <w:rPr>
+          <w:sz w:val="20"/>
+          <w:szCs w:val="20"/>
+        </w:rPr>
+        <w:t>Краснодарстройсертификация</w:t>
+      </w:r>
+      <w:proofErr w:type="spellEnd"/>
+      <w:r>
+        <w:rPr>
+          <w:sz w:val="20"/>
+          <w:szCs w:val="20"/>
+        </w:rPr>
+        <w:t>».</w:t>
       </w:r>
     </w:p>
     <w:p>
@@ -3427,7 +3575,23 @@
           <w:sz w:val="20"/>
           <w:szCs w:val="20"/>
         </w:rPr>
-        <w:t>8.3. Инспекционный контроль за сертифицированной продукцией (если это предусмотрено схемой сертификации) осуществляет ОС «Краснодарстройсертификация» в соответствии с  «Правилами по проведению сертификации в РФ», утверждёнными постановлением Госстандарта России от 10.05.2000г. № 26.</w:t>
+        <w:t>8.3. Инспекционный контроль за сертифицированной продукцией (если это предусмотрено схемой сертификации) осуществляет ОС «</w:t>
+      </w:r>
+      <w:proofErr w:type="spellStart"/>
+      <w:r>
+        <w:rPr>
+          <w:sz w:val="20"/>
+          <w:szCs w:val="20"/>
+        </w:rPr>
+        <w:t>Краснодарстройсертификация</w:t>
+      </w:r>
+      <w:proofErr w:type="spellEnd"/>
+      <w:r>
+        <w:rPr>
+          <w:sz w:val="20"/>
+          <w:szCs w:val="20"/>
+        </w:rPr>
+        <w:t>» в соответствии с  «Правилами по проведению сертификации в РФ», утверждёнными постановлением Госстандарта России от 10.05.2000г. № 26.</w:t>
       </w:r>
     </w:p>
     <w:p>
@@ -3676,7 +3840,23 @@
                 <w:szCs w:val="20"/>
               </w:rPr>
               <w:tab/>
-              <w:t xml:space="preserve">    кор/ счет 30101810000000000715</w:t>
+              <w:t xml:space="preserve">    </w:t>
+            </w:r>
+            <w:proofErr w:type="spellStart"/>
+            <w:r>
+              <w:rPr>
+                <w:sz w:val="20"/>
+                <w:szCs w:val="20"/>
+              </w:rPr>
+              <w:t>кор</w:t>
+            </w:r>
+            <w:proofErr w:type="spellEnd"/>
+            <w:r>
+              <w:rPr>
+                <w:sz w:val="20"/>
+                <w:szCs w:val="20"/>
+              </w:rPr>
+              <w:t>/ счет 30101810000000000715</w:t>
             </w:r>
             <w:r>
               <w:rPr>
@@ -4222,12 +4402,21 @@
                 <w:szCs w:val="20"/>
               </w:rPr>
             </w:pPr>
-            <w:r>
-              <w:rPr>
-                <w:sz w:val="20"/>
-                <w:szCs w:val="20"/>
-              </w:rPr>
-              <w:t>кор/счет</w:t>
+            <w:proofErr w:type="spellStart"/>
+            <w:r>
+              <w:rPr>
+                <w:sz w:val="20"/>
+                <w:szCs w:val="20"/>
+              </w:rPr>
+              <w:t>кор</w:t>
+            </w:r>
+            <w:proofErr w:type="spellEnd"/>
+            <w:r>
+              <w:rPr>
+                <w:sz w:val="20"/>
+                <w:szCs w:val="20"/>
+              </w:rPr>
+              <w:t>/счет</w:t>
             </w:r>
             <w:r>
               <w:rPr>
@@ -4462,12 +4651,21 @@
                 <w:szCs w:val="20"/>
               </w:rPr>
             </w:pPr>
-            <w:r>
-              <w:rPr>
-                <w:sz w:val="20"/>
-                <w:szCs w:val="20"/>
-              </w:rPr>
-              <w:t>Юрид.</w:t>
+            <w:proofErr w:type="spellStart"/>
+            <w:r>
+              <w:rPr>
+                <w:sz w:val="20"/>
+                <w:szCs w:val="20"/>
+              </w:rPr>
+              <w:t>Юрид</w:t>
+            </w:r>
+            <w:proofErr w:type="spellEnd"/>
+            <w:r>
+              <w:rPr>
+                <w:sz w:val="20"/>
+                <w:szCs w:val="20"/>
+              </w:rPr>
+              <w:t>.</w:t>
             </w:r>
             <w:r>
               <w:rPr>
@@ -5578,7 +5776,23 @@
           <w:sz w:val="20"/>
           <w:szCs w:val="20"/>
         </w:rPr>
-        <w:t xml:space="preserve">в Системе сертификации ГОСТ Р на соответствие требованиям </w:t>
+        <w:t xml:space="preserve">в Системе сертификации ГОСТ </w:t>
+      </w:r>
+      <w:proofErr w:type="gramStart"/>
+      <w:r>
+        <w:rPr>
+          <w:sz w:val="20"/>
+          <w:szCs w:val="20"/>
+        </w:rPr>
+        <w:t>Р</w:t>
+      </w:r>
+      <w:proofErr w:type="gramEnd"/>
+      <w:r>
+        <w:rPr>
+          <w:sz w:val="20"/>
+          <w:szCs w:val="20"/>
+        </w:rPr>
+        <w:t xml:space="preserve"> на соответствие требованиям </w:t>
       </w:r>
       <w:r>
         <w:rPr>
@@ -5942,6 +6156,7 @@
         </w:rPr>
         <w:t xml:space="preserve">директор АНО «Исследователь» </w:t>
       </w:r>
+      <w:proofErr w:type="spellStart"/>
       <w:r>
         <w:rPr>
           <w:i/>
@@ -5956,7 +6171,16 @@
           <w:sz w:val="20"/>
           <w:szCs w:val="20"/>
         </w:rPr>
-        <w:t xml:space="preserve">.Галаган,  </w:t>
+        <w:t>.Галаган</w:t>
+      </w:r>
+      <w:proofErr w:type="spellEnd"/>
+      <w:r>
+        <w:rPr>
+          <w:i/>
+          <w:sz w:val="20"/>
+          <w:szCs w:val="20"/>
+        </w:rPr>
+        <w:t xml:space="preserve">,  </w:t>
       </w:r>
       <w:r>
         <w:rPr>
@@ -6160,9 +6384,167 @@
         <w:rPr>
           <w:sz w:val="20"/>
           <w:szCs w:val="20"/>
+        </w:rPr>
+      </w:pPr>
+      <w:r>
+        <w:rPr>
+          <w:sz w:val="20"/>
+          <w:szCs w:val="20"/>
+        </w:rPr>
+        <w:t xml:space="preserve">        </w:t>
+      </w:r>
+      <w:r>
+        <w:rPr>
+          <w:sz w:val="20"/>
+          <w:szCs w:val="20"/>
+        </w:rPr>
+        <w:t xml:space="preserve">____________ </w:t>
+      </w:r>
+      <w:r>
+        <w:rPr>
+          <w:sz w:val="20"/>
+          <w:szCs w:val="20"/>
+        </w:rPr>
+        <w:t>К</w:t>
+      </w:r>
+      <w:r>
+        <w:rPr>
+          <w:sz w:val="20"/>
+          <w:szCs w:val="20"/>
+        </w:rPr>
+        <w:t xml:space="preserve">. </w:t>
+      </w:r>
+      <w:r>
+        <w:rPr>
+          <w:sz w:val="20"/>
+          <w:szCs w:val="20"/>
+        </w:rPr>
+        <w:t>В</w:t>
+      </w:r>
+      <w:r>
+        <w:rPr>
+          <w:sz w:val="20"/>
+          <w:szCs w:val="20"/>
+        </w:rPr>
+        <w:t xml:space="preserve">. </w:t>
+      </w:r>
+      <w:r>
+        <w:rPr>
+          <w:sz w:val="20"/>
+          <w:szCs w:val="20"/>
+        </w:rPr>
+        <w:t>Галаган</w:t>
+      </w:r>
+      <w:r>
+        <w:rPr>
+          <w:sz w:val="20"/>
+          <w:szCs w:val="20"/>
+        </w:rPr>
+        <w:t xml:space="preserve">                   </w:t>
+      </w:r>
+      <w:r>
+        <w:rPr>
+          <w:sz w:val="20"/>
+          <w:szCs w:val="20"/>
+        </w:rPr>
+        <w:t xml:space="preserve">                           </w:t>
+      </w:r>
+      <w:r>
+        <w:rPr>
+          <w:sz w:val="20"/>
+          <w:szCs w:val="20"/>
+        </w:rPr>
+        <w:t>___________</w:t>
+      </w:r>
+      <w:r>
+        <w:rPr>
+          <w:sz w:val="20"/>
+          <w:szCs w:val="20"/>
+        </w:rPr>
+        <w:t xml:space="preserve"> </w:t>
+      </w:r>
+      <w:r>
+        <w:rPr>
+          <w:sz w:val="20"/>
+          <w:szCs w:val="20"/>
+        </w:rPr>
+        <w:t>{_</w:t>
+      </w:r>
+      <w:r>
+        <w:rPr>
+          <w:sz w:val="20"/>
+          <w:szCs w:val="20"/>
           <w:lang w:val="en-US"/>
         </w:rPr>
-      </w:pPr>
+        <w:t>CONTACT</w:t>
+      </w:r>
+      <w:r>
+        <w:rPr>
+          <w:sz w:val="20"/>
+          <w:szCs w:val="20"/>
+        </w:rPr>
+        <w:t>_</w:t>
+      </w:r>
+      <w:r>
+        <w:rPr>
+          <w:sz w:val="20"/>
+          <w:szCs w:val="20"/>
+          <w:lang w:val="en-US"/>
+        </w:rPr>
+        <w:t>PERS</w:t>
+      </w:r>
+      <w:r>
+        <w:rPr>
+          <w:sz w:val="20"/>
+          <w:szCs w:val="20"/>
+        </w:rPr>
+        <w:t>_</w:t>
+      </w:r>
+      <w:r>
+        <w:rPr>
+          <w:sz w:val="20"/>
+          <w:szCs w:val="20"/>
+          <w:lang w:val="en-US"/>
+        </w:rPr>
+        <w:t>NAME</w:t>
+      </w:r>
+      <w:r>
+        <w:rPr>
+          <w:sz w:val="20"/>
+          <w:szCs w:val="20"/>
+        </w:rPr>
+        <w:t>_</w:t>
+      </w:r>
+      <w:r>
+        <w:rPr>
+          <w:sz w:val="20"/>
+          <w:szCs w:val="20"/>
+          <w:lang w:val="en-US"/>
+        </w:rPr>
+        <w:t>IOF</w:t>
+      </w:r>
+      <w:r>
+        <w:rPr>
+          <w:sz w:val="20"/>
+          <w:szCs w:val="20"/>
+        </w:rPr>
+        <w:t>_}</w:t>
+      </w:r>
+    </w:p>
+    <w:p>
+      <w:pPr>
+        <w:rPr>
+          <w:sz w:val="20"/>
+          <w:szCs w:val="20"/>
+        </w:rPr>
+      </w:pPr>
+      <w:r>
+        <w:rPr>
+          <w:sz w:val="20"/>
+          <w:szCs w:val="20"/>
+        </w:rPr>
+        <w:t xml:space="preserve">  </w:t>
+      </w:r>
       <w:r>
         <w:rPr>
           <w:sz w:val="20"/>
@@ -6174,22 +6556,13 @@
         <w:rPr>
           <w:sz w:val="20"/>
           <w:szCs w:val="20"/>
-          <w:lang w:val="en-US"/>
-        </w:rPr>
-        <w:t xml:space="preserve">____________ </w:t>
-      </w:r>
-      <w:r>
-        <w:rPr>
-          <w:sz w:val="20"/>
-          <w:szCs w:val="20"/>
-        </w:rPr>
-        <w:t>А</w:t>
-      </w:r>
-      <w:r>
-        <w:rPr>
-          <w:sz w:val="20"/>
-          <w:szCs w:val="20"/>
-          <w:lang w:val="en-US"/>
+        </w:rPr>
+        <w:t>м</w:t>
+      </w:r>
+      <w:r>
+        <w:rPr>
+          <w:sz w:val="20"/>
+          <w:szCs w:val="20"/>
         </w:rPr>
         <w:t xml:space="preserve">. </w:t>
       </w:r>
@@ -6198,93 +6571,14 @@
           <w:sz w:val="20"/>
           <w:szCs w:val="20"/>
         </w:rPr>
-        <w:t>А</w:t>
-      </w:r>
-      <w:r>
-        <w:rPr>
-          <w:sz w:val="20"/>
-          <w:szCs w:val="20"/>
-          <w:lang w:val="en-US"/>
-        </w:rPr>
-        <w:t xml:space="preserve">. </w:t>
-      </w:r>
-      <w:r>
-        <w:rPr>
-          <w:sz w:val="20"/>
-          <w:szCs w:val="20"/>
-        </w:rPr>
-        <w:t>Галаган</w:t>
-      </w:r>
-      <w:r>
-        <w:rPr>
-          <w:sz w:val="20"/>
-          <w:szCs w:val="20"/>
-          <w:lang w:val="en-US"/>
-        </w:rPr>
-        <w:t xml:space="preserve">                   </w:t>
-      </w:r>
-      <w:r>
-        <w:rPr>
-          <w:sz w:val="20"/>
-          <w:szCs w:val="20"/>
-          <w:lang w:val="en-US"/>
-        </w:rPr>
-        <w:t xml:space="preserve">                           </w:t>
-      </w:r>
-      <w:r>
-        <w:rPr>
-          <w:sz w:val="20"/>
-          <w:szCs w:val="20"/>
-          <w:lang w:val="en-US"/>
-        </w:rPr>
-        <w:t>___________</w:t>
-      </w:r>
-      <w:r>
-        <w:rPr>
-          <w:sz w:val="20"/>
-          <w:szCs w:val="20"/>
-          <w:lang w:val="en-US"/>
-        </w:rPr>
-        <w:t xml:space="preserve"> </w:t>
-      </w:r>
-      <w:r>
-        <w:rPr>
-          <w:sz w:val="20"/>
-          <w:szCs w:val="20"/>
-          <w:lang w:val="en-US"/>
-        </w:rPr>
-        <w:t>{_CONTACT_PERS_NAME_IOF_}</w:t>
-      </w:r>
-    </w:p>
-    <w:p>
-      <w:pPr>
-        <w:rPr>
-          <w:sz w:val="20"/>
-          <w:szCs w:val="20"/>
-        </w:rPr>
-      </w:pPr>
-      <w:r>
-        <w:rPr>
-          <w:sz w:val="20"/>
-          <w:szCs w:val="20"/>
-          <w:lang w:val="en-US"/>
-        </w:rPr>
-        <w:t xml:space="preserve">  </w:t>
-      </w:r>
-      <w:r>
-        <w:rPr>
-          <w:sz w:val="20"/>
-          <w:szCs w:val="20"/>
-          <w:lang w:val="en-US"/>
-        </w:rPr>
-        <w:t xml:space="preserve">        </w:t>
-      </w:r>
-      <w:r>
-        <w:rPr>
-          <w:sz w:val="20"/>
-          <w:szCs w:val="20"/>
-        </w:rPr>
-        <w:t xml:space="preserve">м. п.                                                                                           </w:t>
+        <w:t>п</w:t>
+      </w:r>
+      <w:r>
+        <w:rPr>
+          <w:sz w:val="20"/>
+          <w:szCs w:val="20"/>
+        </w:rPr>
+        <w:t xml:space="preserve">.                                                                                           </w:t>
       </w:r>
       <w:r>
         <w:rPr>
@@ -6300,12 +6594,35 @@
         </w:rPr>
         <w:tab/>
       </w:r>
-      <w:r>
-        <w:rPr>
-          <w:sz w:val="20"/>
-          <w:szCs w:val="20"/>
-        </w:rPr>
-        <w:t>м.п.</w:t>
+      <w:proofErr w:type="spellStart"/>
+      <w:r>
+        <w:rPr>
+          <w:sz w:val="20"/>
+          <w:szCs w:val="20"/>
+        </w:rPr>
+        <w:t>м</w:t>
+      </w:r>
+      <w:r>
+        <w:rPr>
+          <w:sz w:val="20"/>
+          <w:szCs w:val="20"/>
+        </w:rPr>
+        <w:t>.</w:t>
+      </w:r>
+      <w:r>
+        <w:rPr>
+          <w:sz w:val="20"/>
+          <w:szCs w:val="20"/>
+        </w:rPr>
+        <w:t>п</w:t>
+      </w:r>
+      <w:proofErr w:type="spellEnd"/>
+      <w:r>
+        <w:rPr>
+          <w:sz w:val="20"/>
+          <w:szCs w:val="20"/>
+        </w:rPr>
+        <w:t>.</w:t>
       </w:r>
     </w:p>
     <w:p>
@@ -6582,7 +6899,15 @@
           <w:sz w:val="20"/>
           <w:szCs w:val="20"/>
         </w:rPr>
-        <w:t>Приложение 2</w:t>
+        <w:t>Приложение</w:t>
+      </w:r>
+      <w:r>
+        <w:rPr>
+          <w:b/>
+          <w:sz w:val="20"/>
+          <w:szCs w:val="20"/>
+        </w:rPr>
+        <w:t xml:space="preserve"> 2</w:t>
       </w:r>
     </w:p>
     <w:p>
@@ -6649,6 +6974,7 @@
         </w:rPr>
         <w:t>О</w:t>
       </w:r>
+      <w:proofErr w:type="gramStart"/>
       <w:r>
         <w:rPr>
           <w:rFonts w:ascii="Times New Roman" w:hAnsi="Times New Roman"/>
@@ -6658,6 +6984,7 @@
         </w:rPr>
         <w:t>C</w:t>
       </w:r>
+      <w:proofErr w:type="gramEnd"/>
     </w:p>
     <w:p>
       <w:pPr>
@@ -8200,7 +8527,23 @@
                 <w:sz w:val="16"/>
                 <w:szCs w:val="16"/>
               </w:rPr>
-              <w:t xml:space="preserve">1.Сбор исходных данных для выполнения работ: составление программы работ, разработка технического задания к договору и методики на проведение сертификации продукции; согласование их с Заказчиком и утверждение руководителем ОС «Краснодарстройсертификация». </w:t>
+              <w:t>1.Сбор исходных данных для выполнения работ: составление программы работ, разработка технического задания к договору и методики на проведение сертификации продукции; согласование их с Заказчиком и утверждение руководителем ОС «</w:t>
+            </w:r>
+            <w:proofErr w:type="spellStart"/>
+            <w:r>
+              <w:rPr>
+                <w:sz w:val="16"/>
+                <w:szCs w:val="16"/>
+              </w:rPr>
+              <w:t>Краснодарстройсертификация</w:t>
+            </w:r>
+            <w:proofErr w:type="spellEnd"/>
+            <w:r>
+              <w:rPr>
+                <w:sz w:val="16"/>
+                <w:szCs w:val="16"/>
+              </w:rPr>
+              <w:t xml:space="preserve">». </w:t>
             </w:r>
           </w:p>
         </w:tc>
@@ -9232,18 +9575,21 @@
       </w:r>
     </w:p>
     <w:p>
-      <w:pPr>
-        <w:rPr>
-          <w:sz w:val="20"/>
-          <w:szCs w:val="20"/>
-        </w:rPr>
-      </w:pPr>
-      <w:r>
-        <w:rPr>
-          <w:sz w:val="20"/>
-          <w:szCs w:val="20"/>
-        </w:rPr>
-        <w:t xml:space="preserve">м.п.                                                                                   </w:t>
+      <w:proofErr w:type="spellStart"/>
+      <w:r>
+        <w:rPr>
+          <w:sz w:val="20"/>
+          <w:szCs w:val="20"/>
+        </w:rPr>
+        <w:t>м.п</w:t>
+      </w:r>
+      <w:proofErr w:type="spellEnd"/>
+      <w:r>
+        <w:rPr>
+          <w:sz w:val="20"/>
+          <w:szCs w:val="20"/>
+        </w:rPr>
+        <w:t xml:space="preserve">.                                                                                  </w:t>
       </w:r>
       <w:r>
         <w:rPr>
@@ -9252,15 +9598,25 @@
         </w:rPr>
         <w:t xml:space="preserve">                               </w:t>
       </w:r>
-      <w:r>
-        <w:rPr>
-          <w:sz w:val="20"/>
-          <w:szCs w:val="20"/>
-        </w:rPr>
-        <w:t>м.п.</w:t>
-      </w:r>
-    </w:p>
-    <w:p/>
+      <w:proofErr w:type="spellStart"/>
+      <w:r>
+        <w:rPr>
+          <w:sz w:val="20"/>
+          <w:szCs w:val="20"/>
+        </w:rPr>
+        <w:t>м.п</w:t>
+      </w:r>
+      <w:proofErr w:type="spellEnd"/>
+      <w:r>
+        <w:rPr>
+          <w:sz w:val="20"/>
+          <w:szCs w:val="20"/>
+        </w:rPr>
+        <w:t>.</w:t>
+      </w:r>
+      <w:bookmarkStart w:id="0" w:name="_GoBack"/>
+      <w:bookmarkEnd w:id="0"/>
+    </w:p>
     <w:sectPr>
       <w:pgSz w:w="11906" w:h="16838"/>
       <w:pgMar w:top="1134" w:right="850" w:bottom="1134" w:left="1701" w:header="708" w:footer="708" w:gutter="0"/>
@@ -10221,7 +10577,7 @@
 </file>
 
 <file path=customXml/itemProps1.xml><?xml version="1.0" encoding="utf-8"?>
-<ds:datastoreItem xmlns:ds="http://schemas.openxmlformats.org/officeDocument/2006/customXml" ds:itemID="{AAABE5EE-79B9-4799-B347-89DF1BD30A8A}">
+<ds:datastoreItem xmlns:ds="http://schemas.openxmlformats.org/officeDocument/2006/customXml" ds:itemID="{365C8A83-4445-4371-B71A-2FF55DB51F51}">
   <ds:schemaRefs>
     <ds:schemaRef ds:uri="http://schemas.openxmlformats.org/officeDocument/2006/bibliography"/>
   </ds:schemaRefs>

</xml_diff>